<commit_message>
Begin account, post logic. Add validation checks. Update cover sheet
Co-authored-by: James Sadler <sadlerjames@users.noreply.github.com>
</commit_message>
<xml_diff>
--- a/res/ECM1410 Cover Page.docx
+++ b/res/ECM1410 Cover Page.docx
@@ -419,7 +419,13 @@
               <w:jc w:val="center"/>
             </w:pPr>
             <w:r>
-              <w:t>23/02/23</w:t>
+              <w:t>23/02/2</w:t>
+            </w:r>
+            <w:r>
+              <w:t>02</w:t>
+            </w:r>
+            <w:r>
+              <w:t>3</w:t>
             </w:r>
           </w:p>
         </w:tc>
@@ -472,6 +478,222 @@
             </w:pPr>
             <w:r>
               <w:t>OO Design</w:t>
+            </w:r>
+          </w:p>
+        </w:tc>
+      </w:tr>
+      <w:tr>
+        <w:tc>
+          <w:tcPr>
+            <w:tcW w:w="1803" w:type="dxa"/>
+          </w:tcPr>
+          <w:p>
+            <w:pPr>
+              <w:jc w:val="center"/>
+            </w:pPr>
+            <w:r>
+              <w:t>01/03/2023</w:t>
+            </w:r>
+          </w:p>
+        </w:tc>
+        <w:tc>
+          <w:tcPr>
+            <w:tcW w:w="1803" w:type="dxa"/>
+          </w:tcPr>
+          <w:p>
+            <w:pPr>
+              <w:jc w:val="center"/>
+            </w:pPr>
+            <w:r>
+              <w:t>15:00</w:t>
+            </w:r>
+          </w:p>
+        </w:tc>
+        <w:tc>
+          <w:tcPr>
+            <w:tcW w:w="1803" w:type="dxa"/>
+          </w:tcPr>
+          <w:p>
+            <w:pPr>
+              <w:jc w:val="center"/>
+            </w:pPr>
+            <w:r>
+              <w:t>1.5</w:t>
+            </w:r>
+          </w:p>
+        </w:tc>
+        <w:tc>
+          <w:tcPr>
+            <w:tcW w:w="1803" w:type="dxa"/>
+          </w:tcPr>
+          <w:p>
+            <w:pPr>
+              <w:jc w:val="center"/>
+            </w:pPr>
+            <w:r>
+              <w:t>Driver</w:t>
+            </w:r>
+          </w:p>
+        </w:tc>
+        <w:tc>
+          <w:tcPr>
+            <w:tcW w:w="1804" w:type="dxa"/>
+          </w:tcPr>
+          <w:p>
+            <w:pPr>
+              <w:jc w:val="center"/>
+            </w:pPr>
+            <w:r>
+              <w:t>Observer</w:t>
+            </w:r>
+          </w:p>
+        </w:tc>
+      </w:tr>
+      <w:tr>
+        <w:tc>
+          <w:tcPr>
+            <w:tcW w:w="1803" w:type="dxa"/>
+          </w:tcPr>
+          <w:p>
+            <w:pPr>
+              <w:jc w:val="center"/>
+            </w:pPr>
+            <w:r>
+              <w:t>01/03/2023</w:t>
+            </w:r>
+          </w:p>
+        </w:tc>
+        <w:tc>
+          <w:tcPr>
+            <w:tcW w:w="1803" w:type="dxa"/>
+          </w:tcPr>
+          <w:p>
+            <w:pPr>
+              <w:jc w:val="center"/>
+            </w:pPr>
+            <w:r>
+              <w:t>16</w:t>
+            </w:r>
+            <w:r>
+              <w:t>:</w:t>
+            </w:r>
+            <w:r>
+              <w:t>30</w:t>
+            </w:r>
+          </w:p>
+        </w:tc>
+        <w:tc>
+          <w:tcPr>
+            <w:tcW w:w="1803" w:type="dxa"/>
+          </w:tcPr>
+          <w:p>
+            <w:pPr>
+              <w:jc w:val="center"/>
+            </w:pPr>
+            <w:r>
+              <w:t>1.5</w:t>
+            </w:r>
+          </w:p>
+        </w:tc>
+        <w:tc>
+          <w:tcPr>
+            <w:tcW w:w="1803" w:type="dxa"/>
+          </w:tcPr>
+          <w:p>
+            <w:pPr>
+              <w:jc w:val="center"/>
+            </w:pPr>
+            <w:r>
+              <w:t>Observer</w:t>
+            </w:r>
+          </w:p>
+        </w:tc>
+        <w:tc>
+          <w:tcPr>
+            <w:tcW w:w="1804" w:type="dxa"/>
+          </w:tcPr>
+          <w:p>
+            <w:pPr>
+              <w:jc w:val="center"/>
+            </w:pPr>
+            <w:r>
+              <w:t>Driver</w:t>
+            </w:r>
+          </w:p>
+        </w:tc>
+      </w:tr>
+      <w:tr>
+        <w:tc>
+          <w:tcPr>
+            <w:tcW w:w="1803" w:type="dxa"/>
+          </w:tcPr>
+          <w:p>
+            <w:pPr>
+              <w:jc w:val="center"/>
+            </w:pPr>
+            <w:r>
+              <w:t>0</w:t>
+            </w:r>
+            <w:r>
+              <w:t>2</w:t>
+            </w:r>
+            <w:r>
+              <w:t>/03/2023</w:t>
+            </w:r>
+          </w:p>
+        </w:tc>
+        <w:tc>
+          <w:tcPr>
+            <w:tcW w:w="1803" w:type="dxa"/>
+          </w:tcPr>
+          <w:p>
+            <w:pPr>
+              <w:jc w:val="center"/>
+            </w:pPr>
+            <w:r>
+              <w:t>14</w:t>
+            </w:r>
+            <w:r>
+              <w:t>:30</w:t>
+            </w:r>
+          </w:p>
+        </w:tc>
+        <w:tc>
+          <w:tcPr>
+            <w:tcW w:w="1803" w:type="dxa"/>
+          </w:tcPr>
+          <w:p>
+            <w:pPr>
+              <w:jc w:val="center"/>
+            </w:pPr>
+            <w:r>
+              <w:t>2</w:t>
+            </w:r>
+          </w:p>
+        </w:tc>
+        <w:tc>
+          <w:tcPr>
+            <w:tcW w:w="1803" w:type="dxa"/>
+          </w:tcPr>
+          <w:p>
+            <w:pPr>
+              <w:jc w:val="center"/>
+            </w:pPr>
+            <w:r>
+              <w:t>Driver</w:t>
+            </w:r>
+          </w:p>
+        </w:tc>
+        <w:tc>
+          <w:tcPr>
+            <w:tcW w:w="1804" w:type="dxa"/>
+          </w:tcPr>
+          <w:p>
+            <w:pPr>
+              <w:jc w:val="center"/>
+            </w:pPr>
+            <w:r>
+              <w:t>Observer</w:t>
             </w:r>
           </w:p>
         </w:tc>

</xml_diff>

<commit_message>
Complete Account class, refactor/continue defining Post , update c.s.
Co-authored-by: James Sadler <sadlerjames@users.noreply.github.com>
</commit_message>
<xml_diff>
--- a/res/ECM1410 Cover Page.docx
+++ b/res/ECM1410 Cover Page.docx
@@ -632,11 +632,75 @@
               <w:jc w:val="center"/>
             </w:pPr>
             <w:r>
-              <w:t>0</w:t>
-            </w:r>
+              <w:t>02/03/2023</w:t>
+            </w:r>
+          </w:p>
+        </w:tc>
+        <w:tc>
+          <w:tcPr>
+            <w:tcW w:w="1803" w:type="dxa"/>
+          </w:tcPr>
+          <w:p>
+            <w:pPr>
+              <w:jc w:val="center"/>
+            </w:pPr>
+            <w:r>
+              <w:t>14:30</w:t>
+            </w:r>
+          </w:p>
+        </w:tc>
+        <w:tc>
+          <w:tcPr>
+            <w:tcW w:w="1803" w:type="dxa"/>
+          </w:tcPr>
+          <w:p>
+            <w:pPr>
+              <w:jc w:val="center"/>
+            </w:pPr>
             <w:r>
               <w:t>2</w:t>
             </w:r>
+          </w:p>
+        </w:tc>
+        <w:tc>
+          <w:tcPr>
+            <w:tcW w:w="1803" w:type="dxa"/>
+          </w:tcPr>
+          <w:p>
+            <w:pPr>
+              <w:jc w:val="center"/>
+            </w:pPr>
+            <w:r>
+              <w:t>Driver</w:t>
+            </w:r>
+          </w:p>
+        </w:tc>
+        <w:tc>
+          <w:tcPr>
+            <w:tcW w:w="1804" w:type="dxa"/>
+          </w:tcPr>
+          <w:p>
+            <w:pPr>
+              <w:jc w:val="center"/>
+            </w:pPr>
+            <w:r>
+              <w:t>Observer</w:t>
+            </w:r>
+          </w:p>
+        </w:tc>
+      </w:tr>
+      <w:tr>
+        <w:tc>
+          <w:tcPr>
+            <w:tcW w:w="1803" w:type="dxa"/>
+          </w:tcPr>
+          <w:p>
+            <w:pPr>
+              <w:jc w:val="center"/>
+            </w:pPr>
+            <w:r>
+              <w:t>08</w:t>
+            </w:r>
             <w:r>
               <w:t>/03/2023</w:t>
             </w:r>
@@ -651,23 +715,20 @@
               <w:jc w:val="center"/>
             </w:pPr>
             <w:r>
-              <w:t>14</w:t>
-            </w:r>
-            <w:r>
-              <w:t>:30</w:t>
-            </w:r>
-          </w:p>
-        </w:tc>
-        <w:tc>
-          <w:tcPr>
-            <w:tcW w:w="1803" w:type="dxa"/>
-          </w:tcPr>
-          <w:p>
-            <w:pPr>
-              <w:jc w:val="center"/>
-            </w:pPr>
-            <w:r>
-              <w:t>2</w:t>
+              <w:t>10:30</w:t>
+            </w:r>
+          </w:p>
+        </w:tc>
+        <w:tc>
+          <w:tcPr>
+            <w:tcW w:w="1803" w:type="dxa"/>
+          </w:tcPr>
+          <w:p>
+            <w:pPr>
+              <w:jc w:val="center"/>
+            </w:pPr>
+            <w:r>
+              <w:t>1</w:t>
             </w:r>
           </w:p>
         </w:tc>
@@ -694,6 +755,73 @@
             </w:pPr>
             <w:r>
               <w:t>Observer</w:t>
+            </w:r>
+          </w:p>
+        </w:tc>
+      </w:tr>
+      <w:tr>
+        <w:tc>
+          <w:tcPr>
+            <w:tcW w:w="1803" w:type="dxa"/>
+          </w:tcPr>
+          <w:p>
+            <w:pPr>
+              <w:jc w:val="center"/>
+            </w:pPr>
+            <w:r>
+              <w:t>08/03/2023</w:t>
+            </w:r>
+          </w:p>
+        </w:tc>
+        <w:tc>
+          <w:tcPr>
+            <w:tcW w:w="1803" w:type="dxa"/>
+          </w:tcPr>
+          <w:p>
+            <w:pPr>
+              <w:jc w:val="center"/>
+            </w:pPr>
+            <w:r>
+              <w:t>14:05</w:t>
+            </w:r>
+          </w:p>
+        </w:tc>
+        <w:tc>
+          <w:tcPr>
+            <w:tcW w:w="1803" w:type="dxa"/>
+          </w:tcPr>
+          <w:p>
+            <w:pPr>
+              <w:jc w:val="center"/>
+            </w:pPr>
+            <w:r>
+              <w:t>3</w:t>
+            </w:r>
+          </w:p>
+        </w:tc>
+        <w:tc>
+          <w:tcPr>
+            <w:tcW w:w="1803" w:type="dxa"/>
+          </w:tcPr>
+          <w:p>
+            <w:pPr>
+              <w:jc w:val="center"/>
+            </w:pPr>
+            <w:r>
+              <w:t>Observer</w:t>
+            </w:r>
+          </w:p>
+        </w:tc>
+        <w:tc>
+          <w:tcPr>
+            <w:tcW w:w="1804" w:type="dxa"/>
+          </w:tcPr>
+          <w:p>
+            <w:pPr>
+              <w:jc w:val="center"/>
+            </w:pPr>
+            <w:r>
+              <w:t>Driver</w:t>
             </w:r>
           </w:p>
         </w:tc>

</xml_diff>

<commit_message>
Continue defining Post EndorsementPost, CommentPost classes. Update cover sheet
Co-authored-by: James Sadler <sadlerjames@users.noreply.github.com>
</commit_message>
<xml_diff>
--- a/res/ECM1410 Cover Page.docx
+++ b/res/ECM1410 Cover Page.docx
@@ -699,10 +699,7 @@
               <w:jc w:val="center"/>
             </w:pPr>
             <w:r>
-              <w:t>08</w:t>
-            </w:r>
-            <w:r>
-              <w:t>/03/2023</w:t>
+              <w:t>08/03/2023</w:t>
             </w:r>
           </w:p>
         </w:tc>
@@ -822,6 +819,146 @@
             </w:pPr>
             <w:r>
               <w:t>Driver</w:t>
+            </w:r>
+          </w:p>
+        </w:tc>
+      </w:tr>
+      <w:tr>
+        <w:tc>
+          <w:tcPr>
+            <w:tcW w:w="1803" w:type="dxa"/>
+          </w:tcPr>
+          <w:p>
+            <w:pPr>
+              <w:jc w:val="center"/>
+            </w:pPr>
+            <w:r>
+              <w:t>0</w:t>
+            </w:r>
+            <w:r>
+              <w:t>9</w:t>
+            </w:r>
+            <w:r>
+              <w:t>/03/2023</w:t>
+            </w:r>
+          </w:p>
+        </w:tc>
+        <w:tc>
+          <w:tcPr>
+            <w:tcW w:w="1803" w:type="dxa"/>
+          </w:tcPr>
+          <w:p>
+            <w:pPr>
+              <w:jc w:val="center"/>
+            </w:pPr>
+            <w:r>
+              <w:t>14:30</w:t>
+            </w:r>
+          </w:p>
+        </w:tc>
+        <w:tc>
+          <w:tcPr>
+            <w:tcW w:w="1803" w:type="dxa"/>
+          </w:tcPr>
+          <w:p>
+            <w:pPr>
+              <w:jc w:val="center"/>
+            </w:pPr>
+            <w:r>
+              <w:t>1.5</w:t>
+            </w:r>
+          </w:p>
+        </w:tc>
+        <w:tc>
+          <w:tcPr>
+            <w:tcW w:w="1803" w:type="dxa"/>
+          </w:tcPr>
+          <w:p>
+            <w:pPr>
+              <w:jc w:val="center"/>
+            </w:pPr>
+            <w:r>
+              <w:t>Observer</w:t>
+            </w:r>
+          </w:p>
+        </w:tc>
+        <w:tc>
+          <w:tcPr>
+            <w:tcW w:w="1804" w:type="dxa"/>
+          </w:tcPr>
+          <w:p>
+            <w:pPr>
+              <w:jc w:val="center"/>
+            </w:pPr>
+            <w:r>
+              <w:t>Driver</w:t>
+            </w:r>
+          </w:p>
+        </w:tc>
+      </w:tr>
+      <w:tr>
+        <w:tc>
+          <w:tcPr>
+            <w:tcW w:w="1803" w:type="dxa"/>
+          </w:tcPr>
+          <w:p>
+            <w:pPr>
+              <w:jc w:val="center"/>
+            </w:pPr>
+            <w:r>
+              <w:t>09/03/2023</w:t>
+            </w:r>
+          </w:p>
+        </w:tc>
+        <w:tc>
+          <w:tcPr>
+            <w:tcW w:w="1803" w:type="dxa"/>
+          </w:tcPr>
+          <w:p>
+            <w:pPr>
+              <w:jc w:val="center"/>
+            </w:pPr>
+            <w:r>
+              <w:t>15:00</w:t>
+            </w:r>
+          </w:p>
+        </w:tc>
+        <w:tc>
+          <w:tcPr>
+            <w:tcW w:w="1803" w:type="dxa"/>
+          </w:tcPr>
+          <w:p>
+            <w:pPr>
+              <w:jc w:val="center"/>
+            </w:pPr>
+            <w:r>
+              <w:t>1.5</w:t>
+            </w:r>
+          </w:p>
+        </w:tc>
+        <w:tc>
+          <w:tcPr>
+            <w:tcW w:w="1803" w:type="dxa"/>
+          </w:tcPr>
+          <w:p>
+            <w:pPr>
+              <w:jc w:val="center"/>
+            </w:pPr>
+            <w:r>
+              <w:t>Driver</w:t>
+            </w:r>
+          </w:p>
+        </w:tc>
+        <w:tc>
+          <w:tcPr>
+            <w:tcW w:w="1804" w:type="dxa"/>
+          </w:tcPr>
+          <w:p>
+            <w:pPr>
+              <w:jc w:val="center"/>
+            </w:pPr>
+            <w:r>
+              <w:t>Observer</w:t>
             </w:r>
           </w:p>
         </w:tc>

</xml_diff>

<commit_message>
Complete 'ShowPostChildrenDetails' method in 'BasePost', update cover sheet
Co-authored-by: James Sadler <sadlerjames@users.noreply.github.com>
</commit_message>
<xml_diff>
--- a/res/ECM1410 Cover Page.docx
+++ b/res/ECM1410 Cover Page.docx
@@ -1,6 +1,6 @@
 
 <file path=word/document.xml><?xml version="1.0" encoding="utf-8"?>
-<w:document xmlns:wpc="http://schemas.microsoft.com/office/word/2010/wordprocessingCanvas" xmlns:cx="http://schemas.microsoft.com/office/drawing/2014/chartex" xmlns:cx1="http://schemas.microsoft.com/office/drawing/2015/9/8/chartex" xmlns:cx2="http://schemas.microsoft.com/office/drawing/2015/10/21/chartex" xmlns:cx3="http://schemas.microsoft.com/office/drawing/2016/5/9/chartex" xmlns:cx4="http://schemas.microsoft.com/office/drawing/2016/5/10/chartex" xmlns:cx5="http://schemas.microsoft.com/office/drawing/2016/5/11/chartex" xmlns:cx6="http://schemas.microsoft.com/office/drawing/2016/5/12/chartex" xmlns:cx7="http://schemas.microsoft.com/office/drawing/2016/5/13/chartex" xmlns:cx8="http://schemas.microsoft.com/office/drawing/2016/5/14/chartex" xmlns:mc="http://schemas.openxmlformats.org/markup-compatibility/2006" xmlns:aink="http://schemas.microsoft.com/office/drawing/2016/ink" xmlns:am3d="http://schemas.microsoft.com/office/drawing/2017/model3d" xmlns:o="urn:schemas-microsoft-com:office:office" xmlns:oel="http://schemas.microsoft.com/office/2019/extlst" xmlns:r="http://schemas.openxmlformats.org/officeDocument/2006/relationships" xmlns:m="http://schemas.openxmlformats.org/officeDocument/2006/math" xmlns:v="urn:schemas-microsoft-com:vml" xmlns:wp14="http://schemas.microsoft.com/office/word/2010/wordprocessingDrawing" xmlns:wp="http://schemas.openxmlformats.org/drawingml/2006/wordprocessingDrawing" xmlns:w10="urn:schemas-microsoft-com:office:word" xmlns:w="http://schemas.openxmlformats.org/wordprocessingml/2006/main" xmlns:w14="http://schemas.microsoft.com/office/word/2010/wordml" xmlns:w15="http://schemas.microsoft.com/office/word/2012/wordml" xmlns:w16cex="http://schemas.microsoft.com/office/word/2018/wordml/cex" xmlns:w16cid="http://schemas.microsoft.com/office/word/2016/wordml/cid" xmlns:w16="http://schemas.microsoft.com/office/word/2018/wordml" xmlns:w16sdtdh="http://schemas.microsoft.com/office/word/2020/wordml/sdtdatahash" xmlns:w16se="http://schemas.microsoft.com/office/word/2015/wordml/symex" xmlns:wpg="http://schemas.microsoft.com/office/word/2010/wordprocessingGroup" xmlns:wpi="http://schemas.microsoft.com/office/word/2010/wordprocessingInk" xmlns:wne="http://schemas.microsoft.com/office/word/2006/wordml" xmlns:wps="http://schemas.microsoft.com/office/word/2010/wordprocessingShape" mc:Ignorable="w14 w15 w16se w16cid w16 w16cex w16sdtdh wp14">
+<w:document xmlns:wpc="http://schemas.microsoft.com/office/word/2010/wordprocessingCanvas" xmlns:cx="http://schemas.microsoft.com/office/drawing/2014/chartex" xmlns:cx1="http://schemas.microsoft.com/office/drawing/2015/9/8/chartex" xmlns:cx2="http://schemas.microsoft.com/office/drawing/2015/10/21/chartex" xmlns:cx3="http://schemas.microsoft.com/office/drawing/2016/5/9/chartex" xmlns:cx4="http://schemas.microsoft.com/office/drawing/2016/5/10/chartex" xmlns:cx5="http://schemas.microsoft.com/office/drawing/2016/5/11/chartex" xmlns:cx6="http://schemas.microsoft.com/office/drawing/2016/5/12/chartex" xmlns:cx7="http://schemas.microsoft.com/office/drawing/2016/5/13/chartex" xmlns:cx8="http://schemas.microsoft.com/office/drawing/2016/5/14/chartex" xmlns:mc="http://schemas.openxmlformats.org/markup-compatibility/2006" xmlns:aink="http://schemas.microsoft.com/office/drawing/2016/ink" xmlns:am3d="http://schemas.microsoft.com/office/drawing/2017/model3d" xmlns:o="urn:schemas-microsoft-com:office:office" xmlns:oel="http://schemas.microsoft.com/office/2019/extlst" xmlns:r="http://schemas.openxmlformats.org/officeDocument/2006/relationships" xmlns:m="http://schemas.openxmlformats.org/officeDocument/2006/math" xmlns:v="urn:schemas-microsoft-com:vml" xmlns:wp14="http://schemas.microsoft.com/office/word/2010/wordprocessingDrawing" xmlns:wp="http://schemas.openxmlformats.org/drawingml/2006/wordprocessingDrawing" xmlns:w10="urn:schemas-microsoft-com:office:word" xmlns:w="http://schemas.openxmlformats.org/wordprocessingml/2006/main" xmlns:w14="http://schemas.microsoft.com/office/word/2010/wordml" xmlns:w15="http://schemas.microsoft.com/office/word/2012/wordml" xmlns:w16cex="http://schemas.microsoft.com/office/word/2018/wordml/cex" xmlns:w16cid="http://schemas.microsoft.com/office/word/2016/wordml/cid" xmlns:w16="http://schemas.microsoft.com/office/word/2018/wordml" xmlns:w16du="http://schemas.microsoft.com/office/word/2023/wordml/word16du" xmlns:w16sdtdh="http://schemas.microsoft.com/office/word/2020/wordml/sdtdatahash" xmlns:w16se="http://schemas.microsoft.com/office/word/2015/wordml/symex" xmlns:wpg="http://schemas.microsoft.com/office/word/2010/wordprocessingGroup" xmlns:wpi="http://schemas.microsoft.com/office/word/2010/wordprocessingInk" xmlns:wne="http://schemas.microsoft.com/office/word/2006/wordml" xmlns:wps="http://schemas.microsoft.com/office/word/2010/wordprocessingShape" mc:Ignorable="w14 w15 w16se w16cid w16 w16cex w16sdtdh wp14">
   <w:body>
     <w:p>
       <w:pPr>
@@ -833,13 +833,7 @@
               <w:jc w:val="center"/>
             </w:pPr>
             <w:r>
-              <w:t>0</w:t>
-            </w:r>
-            <w:r>
-              <w:t>9</w:t>
-            </w:r>
-            <w:r>
-              <w:t>/03/2023</w:t>
+              <w:t>09/03/2023</w:t>
             </w:r>
           </w:p>
         </w:tc>
@@ -959,6 +953,429 @@
             </w:pPr>
             <w:r>
               <w:t>Observer</w:t>
+            </w:r>
+          </w:p>
+        </w:tc>
+      </w:tr>
+      <w:tr>
+        <w:tc>
+          <w:tcPr>
+            <w:tcW w:w="1803" w:type="dxa"/>
+          </w:tcPr>
+          <w:p>
+            <w:pPr>
+              <w:jc w:val="center"/>
+            </w:pPr>
+            <w:r>
+              <w:t>12/03/2023</w:t>
+            </w:r>
+          </w:p>
+        </w:tc>
+        <w:tc>
+          <w:tcPr>
+            <w:tcW w:w="1803" w:type="dxa"/>
+          </w:tcPr>
+          <w:p>
+            <w:pPr>
+              <w:jc w:val="center"/>
+            </w:pPr>
+            <w:r>
+              <w:t>15:00</w:t>
+            </w:r>
+          </w:p>
+        </w:tc>
+        <w:tc>
+          <w:tcPr>
+            <w:tcW w:w="1803" w:type="dxa"/>
+          </w:tcPr>
+          <w:p>
+            <w:pPr>
+              <w:jc w:val="center"/>
+            </w:pPr>
+            <w:r>
+              <w:t>1</w:t>
+            </w:r>
+          </w:p>
+        </w:tc>
+        <w:tc>
+          <w:tcPr>
+            <w:tcW w:w="1803" w:type="dxa"/>
+          </w:tcPr>
+          <w:p>
+            <w:pPr>
+              <w:jc w:val="center"/>
+            </w:pPr>
+            <w:r>
+              <w:t>Driver</w:t>
+            </w:r>
+          </w:p>
+        </w:tc>
+        <w:tc>
+          <w:tcPr>
+            <w:tcW w:w="1804" w:type="dxa"/>
+          </w:tcPr>
+          <w:p>
+            <w:pPr>
+              <w:jc w:val="center"/>
+            </w:pPr>
+            <w:r>
+              <w:t>Observer</w:t>
+            </w:r>
+          </w:p>
+        </w:tc>
+      </w:tr>
+      <w:tr>
+        <w:tc>
+          <w:tcPr>
+            <w:tcW w:w="1803" w:type="dxa"/>
+          </w:tcPr>
+          <w:p>
+            <w:pPr>
+              <w:jc w:val="center"/>
+            </w:pPr>
+            <w:r>
+              <w:t>15</w:t>
+            </w:r>
+            <w:r>
+              <w:t>/03/2023</w:t>
+            </w:r>
+          </w:p>
+        </w:tc>
+        <w:tc>
+          <w:tcPr>
+            <w:tcW w:w="1803" w:type="dxa"/>
+          </w:tcPr>
+          <w:p>
+            <w:pPr>
+              <w:jc w:val="center"/>
+            </w:pPr>
+            <w:r>
+              <w:t>14:00</w:t>
+            </w:r>
+          </w:p>
+        </w:tc>
+        <w:tc>
+          <w:tcPr>
+            <w:tcW w:w="1803" w:type="dxa"/>
+          </w:tcPr>
+          <w:p>
+            <w:pPr>
+              <w:jc w:val="center"/>
+            </w:pPr>
+            <w:r>
+              <w:t>2</w:t>
+            </w:r>
+          </w:p>
+        </w:tc>
+        <w:tc>
+          <w:tcPr>
+            <w:tcW w:w="1803" w:type="dxa"/>
+          </w:tcPr>
+          <w:p>
+            <w:pPr>
+              <w:jc w:val="center"/>
+            </w:pPr>
+            <w:r>
+              <w:t>Driver</w:t>
+            </w:r>
+          </w:p>
+        </w:tc>
+        <w:tc>
+          <w:tcPr>
+            <w:tcW w:w="1804" w:type="dxa"/>
+          </w:tcPr>
+          <w:p>
+            <w:pPr>
+              <w:jc w:val="center"/>
+            </w:pPr>
+            <w:r>
+              <w:t>Observer</w:t>
+            </w:r>
+          </w:p>
+        </w:tc>
+      </w:tr>
+      <w:tr>
+        <w:tc>
+          <w:tcPr>
+            <w:tcW w:w="1803" w:type="dxa"/>
+          </w:tcPr>
+          <w:p>
+            <w:pPr>
+              <w:jc w:val="center"/>
+            </w:pPr>
+            <w:r>
+              <w:t>15/03/2023</w:t>
+            </w:r>
+          </w:p>
+        </w:tc>
+        <w:tc>
+          <w:tcPr>
+            <w:tcW w:w="1803" w:type="dxa"/>
+          </w:tcPr>
+          <w:p>
+            <w:pPr>
+              <w:jc w:val="center"/>
+            </w:pPr>
+            <w:r>
+              <w:t>16:00</w:t>
+            </w:r>
+          </w:p>
+        </w:tc>
+        <w:tc>
+          <w:tcPr>
+            <w:tcW w:w="1803" w:type="dxa"/>
+          </w:tcPr>
+          <w:p>
+            <w:pPr>
+              <w:jc w:val="center"/>
+            </w:pPr>
+            <w:r>
+              <w:t>1.5</w:t>
+            </w:r>
+          </w:p>
+        </w:tc>
+        <w:tc>
+          <w:tcPr>
+            <w:tcW w:w="1803" w:type="dxa"/>
+          </w:tcPr>
+          <w:p>
+            <w:pPr>
+              <w:jc w:val="center"/>
+            </w:pPr>
+            <w:r>
+              <w:t>Observer</w:t>
+            </w:r>
+          </w:p>
+        </w:tc>
+        <w:tc>
+          <w:tcPr>
+            <w:tcW w:w="1804" w:type="dxa"/>
+          </w:tcPr>
+          <w:p>
+            <w:pPr>
+              <w:jc w:val="center"/>
+            </w:pPr>
+            <w:r>
+              <w:t>Driver</w:t>
+            </w:r>
+          </w:p>
+        </w:tc>
+      </w:tr>
+      <w:tr>
+        <w:tc>
+          <w:tcPr>
+            <w:tcW w:w="1803" w:type="dxa"/>
+          </w:tcPr>
+          <w:p>
+            <w:pPr>
+              <w:jc w:val="center"/>
+            </w:pPr>
+            <w:r>
+              <w:t>1</w:t>
+            </w:r>
+            <w:r>
+              <w:t>6</w:t>
+            </w:r>
+            <w:r>
+              <w:t>/03/2023</w:t>
+            </w:r>
+          </w:p>
+        </w:tc>
+        <w:tc>
+          <w:tcPr>
+            <w:tcW w:w="1803" w:type="dxa"/>
+          </w:tcPr>
+          <w:p>
+            <w:pPr>
+              <w:jc w:val="center"/>
+            </w:pPr>
+            <w:r>
+              <w:t>15:00</w:t>
+            </w:r>
+          </w:p>
+        </w:tc>
+        <w:tc>
+          <w:tcPr>
+            <w:tcW w:w="1803" w:type="dxa"/>
+          </w:tcPr>
+          <w:p>
+            <w:pPr>
+              <w:jc w:val="center"/>
+            </w:pPr>
+            <w:r>
+              <w:t>2.5</w:t>
+            </w:r>
+          </w:p>
+        </w:tc>
+        <w:tc>
+          <w:tcPr>
+            <w:tcW w:w="1803" w:type="dxa"/>
+          </w:tcPr>
+          <w:p>
+            <w:pPr>
+              <w:tabs>
+                <w:tab w:val="left" w:pos="1274"/>
+              </w:tabs>
+              <w:jc w:val="center"/>
+            </w:pPr>
+            <w:r>
+              <w:t>Driver</w:t>
+            </w:r>
+          </w:p>
+        </w:tc>
+        <w:tc>
+          <w:tcPr>
+            <w:tcW w:w="1804" w:type="dxa"/>
+          </w:tcPr>
+          <w:p>
+            <w:pPr>
+              <w:jc w:val="center"/>
+            </w:pPr>
+            <w:r>
+              <w:t>Observer</w:t>
+            </w:r>
+          </w:p>
+        </w:tc>
+      </w:tr>
+      <w:tr>
+        <w:tc>
+          <w:tcPr>
+            <w:tcW w:w="1803" w:type="dxa"/>
+          </w:tcPr>
+          <w:p>
+            <w:pPr>
+              <w:jc w:val="center"/>
+            </w:pPr>
+            <w:r>
+              <w:t>1</w:t>
+            </w:r>
+            <w:r>
+              <w:t>8</w:t>
+            </w:r>
+            <w:r>
+              <w:t>/03/2023</w:t>
+            </w:r>
+          </w:p>
+        </w:tc>
+        <w:tc>
+          <w:tcPr>
+            <w:tcW w:w="1803" w:type="dxa"/>
+          </w:tcPr>
+          <w:p>
+            <w:pPr>
+              <w:jc w:val="center"/>
+            </w:pPr>
+            <w:r>
+              <w:t>14</w:t>
+            </w:r>
+            <w:r>
+              <w:t>:00</w:t>
+            </w:r>
+          </w:p>
+        </w:tc>
+        <w:tc>
+          <w:tcPr>
+            <w:tcW w:w="1803" w:type="dxa"/>
+          </w:tcPr>
+          <w:p>
+            <w:pPr>
+              <w:jc w:val="center"/>
+            </w:pPr>
+            <w:r>
+              <w:t>1.75</w:t>
+            </w:r>
+          </w:p>
+        </w:tc>
+        <w:tc>
+          <w:tcPr>
+            <w:tcW w:w="1803" w:type="dxa"/>
+          </w:tcPr>
+          <w:p>
+            <w:pPr>
+              <w:jc w:val="center"/>
+            </w:pPr>
+            <w:r>
+              <w:t>Driver</w:t>
+            </w:r>
+          </w:p>
+        </w:tc>
+        <w:tc>
+          <w:tcPr>
+            <w:tcW w:w="1804" w:type="dxa"/>
+          </w:tcPr>
+          <w:p>
+            <w:pPr>
+              <w:jc w:val="center"/>
+            </w:pPr>
+            <w:r>
+              <w:t>Observer</w:t>
+            </w:r>
+          </w:p>
+        </w:tc>
+      </w:tr>
+      <w:tr>
+        <w:tc>
+          <w:tcPr>
+            <w:tcW w:w="1803" w:type="dxa"/>
+          </w:tcPr>
+          <w:p>
+            <w:pPr>
+              <w:jc w:val="center"/>
+            </w:pPr>
+            <w:r>
+              <w:t>18/03/2023</w:t>
+            </w:r>
+          </w:p>
+        </w:tc>
+        <w:tc>
+          <w:tcPr>
+            <w:tcW w:w="1803" w:type="dxa"/>
+          </w:tcPr>
+          <w:p>
+            <w:pPr>
+              <w:jc w:val="center"/>
+            </w:pPr>
+            <w:r>
+              <w:t>15:45</w:t>
+            </w:r>
+          </w:p>
+        </w:tc>
+        <w:tc>
+          <w:tcPr>
+            <w:tcW w:w="1803" w:type="dxa"/>
+          </w:tcPr>
+          <w:p>
+            <w:pPr>
+              <w:jc w:val="center"/>
+            </w:pPr>
+            <w:r>
+              <w:t>1.75</w:t>
+            </w:r>
+          </w:p>
+        </w:tc>
+        <w:tc>
+          <w:tcPr>
+            <w:tcW w:w="1803" w:type="dxa"/>
+          </w:tcPr>
+          <w:p>
+            <w:pPr>
+              <w:jc w:val="center"/>
+            </w:pPr>
+            <w:r>
+              <w:t>Observer</w:t>
+            </w:r>
+          </w:p>
+        </w:tc>
+        <w:tc>
+          <w:tcPr>
+            <w:tcW w:w="1804" w:type="dxa"/>
+          </w:tcPr>
+          <w:p>
+            <w:pPr>
+              <w:jc w:val="center"/>
+            </w:pPr>
+            <w:r>
+              <w:t>Driver</w:t>
             </w:r>
           </w:p>
         </w:tc>

</xml_diff>

<commit_message>
Remove further uncessary checks in 'SocialMedia' methods, update README todo, update cover sheet
</commit_message>
<xml_diff>
--- a/res/ECM1410 Cover Page.docx
+++ b/res/ECM1410 Cover Page.docx
@@ -1034,10 +1034,7 @@
               <w:jc w:val="center"/>
             </w:pPr>
             <w:r>
-              <w:t>15</w:t>
-            </w:r>
-            <w:r>
-              <w:t>/03/2023</w:t>
+              <w:t>15/03/2023</w:t>
             </w:r>
           </w:p>
         </w:tc>
@@ -1171,13 +1168,7 @@
               <w:jc w:val="center"/>
             </w:pPr>
             <w:r>
-              <w:t>1</w:t>
-            </w:r>
-            <w:r>
-              <w:t>6</w:t>
-            </w:r>
-            <w:r>
-              <w:t>/03/2023</w:t>
+              <w:t>16/03/2023</w:t>
             </w:r>
           </w:p>
         </w:tc>
@@ -1247,29 +1238,20 @@
               <w:jc w:val="center"/>
             </w:pPr>
             <w:r>
-              <w:t>1</w:t>
-            </w:r>
-            <w:r>
-              <w:t>8</w:t>
-            </w:r>
-            <w:r>
-              <w:t>/03/2023</w:t>
-            </w:r>
-          </w:p>
-        </w:tc>
-        <w:tc>
-          <w:tcPr>
-            <w:tcW w:w="1803" w:type="dxa"/>
-          </w:tcPr>
-          <w:p>
-            <w:pPr>
-              <w:jc w:val="center"/>
-            </w:pPr>
-            <w:r>
-              <w:t>14</w:t>
-            </w:r>
-            <w:r>
-              <w:t>:00</w:t>
+              <w:t>18/03/2023</w:t>
+            </w:r>
+          </w:p>
+        </w:tc>
+        <w:tc>
+          <w:tcPr>
+            <w:tcW w:w="1803" w:type="dxa"/>
+          </w:tcPr>
+          <w:p>
+            <w:pPr>
+              <w:jc w:val="center"/>
+            </w:pPr>
+            <w:r>
+              <w:t>14:00</w:t>
             </w:r>
           </w:p>
         </w:tc>
@@ -1376,6 +1358,216 @@
             </w:pPr>
             <w:r>
               <w:t>Driver</w:t>
+            </w:r>
+          </w:p>
+        </w:tc>
+      </w:tr>
+      <w:tr>
+        <w:tc>
+          <w:tcPr>
+            <w:tcW w:w="1803" w:type="dxa"/>
+          </w:tcPr>
+          <w:p>
+            <w:pPr>
+              <w:jc w:val="center"/>
+            </w:pPr>
+            <w:r>
+              <w:t>22/03/2023</w:t>
+            </w:r>
+          </w:p>
+        </w:tc>
+        <w:tc>
+          <w:tcPr>
+            <w:tcW w:w="1803" w:type="dxa"/>
+          </w:tcPr>
+          <w:p>
+            <w:pPr>
+              <w:jc w:val="center"/>
+            </w:pPr>
+            <w:r>
+              <w:t>14:00</w:t>
+            </w:r>
+          </w:p>
+        </w:tc>
+        <w:tc>
+          <w:tcPr>
+            <w:tcW w:w="1803" w:type="dxa"/>
+          </w:tcPr>
+          <w:p>
+            <w:pPr>
+              <w:jc w:val="center"/>
+            </w:pPr>
+            <w:r>
+              <w:t>3.5</w:t>
+            </w:r>
+          </w:p>
+        </w:tc>
+        <w:tc>
+          <w:tcPr>
+            <w:tcW w:w="1803" w:type="dxa"/>
+          </w:tcPr>
+          <w:p>
+            <w:pPr>
+              <w:jc w:val="center"/>
+            </w:pPr>
+            <w:r>
+              <w:t>Observer</w:t>
+            </w:r>
+          </w:p>
+        </w:tc>
+        <w:tc>
+          <w:tcPr>
+            <w:tcW w:w="1804" w:type="dxa"/>
+          </w:tcPr>
+          <w:p>
+            <w:pPr>
+              <w:jc w:val="center"/>
+            </w:pPr>
+            <w:r>
+              <w:t>Driver</w:t>
+            </w:r>
+          </w:p>
+        </w:tc>
+      </w:tr>
+      <w:tr>
+        <w:tc>
+          <w:tcPr>
+            <w:tcW w:w="1803" w:type="dxa"/>
+          </w:tcPr>
+          <w:p>
+            <w:pPr>
+              <w:jc w:val="center"/>
+            </w:pPr>
+            <w:r>
+              <w:t>23/03/2023</w:t>
+            </w:r>
+          </w:p>
+        </w:tc>
+        <w:tc>
+          <w:tcPr>
+            <w:tcW w:w="1803" w:type="dxa"/>
+          </w:tcPr>
+          <w:p>
+            <w:pPr>
+              <w:jc w:val="center"/>
+            </w:pPr>
+            <w:r>
+              <w:t>14:00</w:t>
+            </w:r>
+          </w:p>
+        </w:tc>
+        <w:tc>
+          <w:tcPr>
+            <w:tcW w:w="1803" w:type="dxa"/>
+          </w:tcPr>
+          <w:p>
+            <w:pPr>
+              <w:jc w:val="center"/>
+            </w:pPr>
+            <w:r>
+              <w:t>1</w:t>
+            </w:r>
+          </w:p>
+        </w:tc>
+        <w:tc>
+          <w:tcPr>
+            <w:tcW w:w="1803" w:type="dxa"/>
+          </w:tcPr>
+          <w:p>
+            <w:pPr>
+              <w:jc w:val="center"/>
+            </w:pPr>
+            <w:r>
+              <w:t>Observer</w:t>
+            </w:r>
+          </w:p>
+        </w:tc>
+        <w:tc>
+          <w:tcPr>
+            <w:tcW w:w="1804" w:type="dxa"/>
+          </w:tcPr>
+          <w:p>
+            <w:pPr>
+              <w:jc w:val="center"/>
+            </w:pPr>
+            <w:r>
+              <w:t>Driver</w:t>
+            </w:r>
+          </w:p>
+        </w:tc>
+      </w:tr>
+      <w:tr>
+        <w:tc>
+          <w:tcPr>
+            <w:tcW w:w="1803" w:type="dxa"/>
+          </w:tcPr>
+          <w:p>
+            <w:pPr>
+              <w:jc w:val="center"/>
+            </w:pPr>
+            <w:r>
+              <w:t>23/03/2023</w:t>
+            </w:r>
+          </w:p>
+        </w:tc>
+        <w:tc>
+          <w:tcPr>
+            <w:tcW w:w="1803" w:type="dxa"/>
+          </w:tcPr>
+          <w:p>
+            <w:pPr>
+              <w:jc w:val="center"/>
+            </w:pPr>
+            <w:r>
+              <w:t>1</w:t>
+            </w:r>
+            <w:r>
+              <w:t>5</w:t>
+            </w:r>
+            <w:r>
+              <w:t>:00</w:t>
+            </w:r>
+          </w:p>
+        </w:tc>
+        <w:tc>
+          <w:tcPr>
+            <w:tcW w:w="1803" w:type="dxa"/>
+          </w:tcPr>
+          <w:p>
+            <w:pPr>
+              <w:jc w:val="center"/>
+            </w:pPr>
+            <w:r>
+              <w:t>2</w:t>
+            </w:r>
+            <w:r>
+              <w:t>.5</w:t>
+            </w:r>
+          </w:p>
+        </w:tc>
+        <w:tc>
+          <w:tcPr>
+            <w:tcW w:w="1803" w:type="dxa"/>
+          </w:tcPr>
+          <w:p>
+            <w:pPr>
+              <w:jc w:val="center"/>
+            </w:pPr>
+            <w:r>
+              <w:t>Driver</w:t>
+            </w:r>
+          </w:p>
+        </w:tc>
+        <w:tc>
+          <w:tcPr>
+            <w:tcW w:w="1804" w:type="dxa"/>
+          </w:tcPr>
+          <w:p>
+            <w:pPr>
+              <w:jc w:val="center"/>
+            </w:pPr>
+            <w:r>
+              <w:t>Observer</w:t>
             </w:r>
           </w:p>
         </w:tc>

</xml_diff>